<commit_message>
changed name of method calculateBestMove to executeBestMove
</commit_message>
<xml_diff>
--- a/ask2/Άσκηση2.docx
+++ b/ask2/Άσκηση2.docx
@@ -714,7 +714,6 @@
           <w:szCs w:val="36"/>
         </w:rPr>
       </w:pPr>
-      <w:proofErr w:type="gramStart"/>
       <w:r>
         <w:rPr>
           <w:rFonts w:ascii="Calibri" w:eastAsia="Calibri" w:hAnsi="Calibri" w:cs="Calibri"/>
@@ -734,7 +733,6 @@
         </w:rPr>
         <w:t xml:space="preserve"> :</w:t>
       </w:r>
-      <w:proofErr w:type="gramEnd"/>
       <w:r>
         <w:rPr>
           <w:rFonts w:ascii="Calibri" w:eastAsia="Calibri" w:hAnsi="Calibri" w:cs="Calibri"/>
@@ -779,40 +777,55 @@
           <w:sz w:val="36"/>
           <w:szCs w:val="36"/>
         </w:rPr>
-        <w:t xml:space="preserve">του , ο αριθμός καρτών και το μέγιστο πλήθος </w:t>
-      </w:r>
-      <w:proofErr w:type="spellStart"/>
-      <w:r>
-        <w:rPr>
-          <w:rFonts w:ascii="Calibri" w:eastAsia="Calibri" w:hAnsi="Calibri" w:cs="Calibri"/>
-          <w:bCs/>
-          <w:sz w:val="36"/>
-          <w:szCs w:val="36"/>
-        </w:rPr>
-        <w:t>αφαιρεσημων</w:t>
-      </w:r>
-      <w:proofErr w:type="spellEnd"/>
-      <w:r>
-        <w:rPr>
-          <w:rFonts w:ascii="Calibri" w:eastAsia="Calibri" w:hAnsi="Calibri" w:cs="Calibri"/>
-          <w:bCs/>
-          <w:sz w:val="36"/>
-          <w:szCs w:val="36"/>
-        </w:rPr>
-        <w:t xml:space="preserve"> καρτών ανά γύρο.</w:t>
-      </w:r>
-    </w:p>
-    <w:p>
-      <w:pPr>
-        <w:spacing w:after="200" w:line="276" w:lineRule="auto"/>
-        <w:rPr>
-          <w:rFonts w:ascii="Calibri" w:eastAsia="Calibri" w:hAnsi="Calibri" w:cs="Calibri"/>
-          <w:bCs/>
-          <w:sz w:val="36"/>
-          <w:szCs w:val="36"/>
-        </w:rPr>
-      </w:pPr>
-      <w:proofErr w:type="gramStart"/>
+        <w:t>του , ο αριθμός καρτών και το μέγιστο πλήθος αφαιρ</w:t>
+      </w:r>
+      <w:r>
+        <w:rPr>
+          <w:rFonts w:ascii="Calibri" w:eastAsia="Calibri" w:hAnsi="Calibri" w:cs="Calibri"/>
+          <w:bCs/>
+          <w:sz w:val="36"/>
+          <w:szCs w:val="36"/>
+        </w:rPr>
+        <w:t>έ</w:t>
+      </w:r>
+      <w:r>
+        <w:rPr>
+          <w:rFonts w:ascii="Calibri" w:eastAsia="Calibri" w:hAnsi="Calibri" w:cs="Calibri"/>
+          <w:bCs/>
+          <w:sz w:val="36"/>
+          <w:szCs w:val="36"/>
+        </w:rPr>
+        <w:t>σ</w:t>
+      </w:r>
+      <w:r>
+        <w:rPr>
+          <w:rFonts w:ascii="Calibri" w:eastAsia="Calibri" w:hAnsi="Calibri" w:cs="Calibri"/>
+          <w:bCs/>
+          <w:sz w:val="36"/>
+          <w:szCs w:val="36"/>
+        </w:rPr>
+        <w:t>ι</w:t>
+      </w:r>
+      <w:r>
+        <w:rPr>
+          <w:rFonts w:ascii="Calibri" w:eastAsia="Calibri" w:hAnsi="Calibri" w:cs="Calibri"/>
+          <w:bCs/>
+          <w:sz w:val="36"/>
+          <w:szCs w:val="36"/>
+        </w:rPr>
+        <w:t>μων καρτών ανά γύρο.</w:t>
+      </w:r>
+    </w:p>
+    <w:p>
+      <w:pPr>
+        <w:spacing w:after="200" w:line="276" w:lineRule="auto"/>
+        <w:rPr>
+          <w:rFonts w:ascii="Calibri" w:eastAsia="Calibri" w:hAnsi="Calibri" w:cs="Calibri"/>
+          <w:bCs/>
+          <w:sz w:val="36"/>
+          <w:szCs w:val="36"/>
+        </w:rPr>
+      </w:pPr>
       <w:r>
         <w:rPr>
           <w:rFonts w:ascii="Calibri" w:eastAsia="Calibri" w:hAnsi="Calibri" w:cs="Calibri"/>
@@ -830,13 +843,30 @@
           <w:sz w:val="36"/>
           <w:szCs w:val="36"/>
         </w:rPr>
-        <w:t xml:space="preserve"> :</w:t>
-      </w:r>
-      <w:proofErr w:type="gramEnd"/>
-      <w:r>
-        <w:rPr>
-          <w:rFonts w:ascii="Calibri" w:eastAsia="Calibri" w:hAnsi="Calibri" w:cs="Calibri"/>
-          <w:b/>
+        <w:t xml:space="preserve"> : </w:t>
+      </w:r>
+      <w:r>
+        <w:rPr>
+          <w:rFonts w:ascii="Calibri" w:eastAsia="Calibri" w:hAnsi="Calibri" w:cs="Calibri"/>
+          <w:bCs/>
+          <w:sz w:val="36"/>
+          <w:szCs w:val="36"/>
+        </w:rPr>
+        <w:t xml:space="preserve">η </w:t>
+      </w:r>
+      <w:r>
+        <w:rPr>
+          <w:rFonts w:ascii="Calibri" w:eastAsia="Calibri" w:hAnsi="Calibri" w:cs="Calibri"/>
+          <w:bCs/>
+          <w:sz w:val="36"/>
+          <w:szCs w:val="36"/>
+        </w:rPr>
+        <w:t>τράπουλα</w:t>
+      </w:r>
+      <w:r>
+        <w:rPr>
+          <w:rFonts w:ascii="Calibri" w:eastAsia="Calibri" w:hAnsi="Calibri" w:cs="Calibri"/>
+          <w:bCs/>
           <w:sz w:val="36"/>
           <w:szCs w:val="36"/>
         </w:rPr>
@@ -849,16 +879,61 @@
           <w:sz w:val="36"/>
           <w:szCs w:val="36"/>
         </w:rPr>
-        <w:t xml:space="preserve">η </w:t>
-      </w:r>
-      <w:r>
-        <w:rPr>
-          <w:rFonts w:ascii="Calibri" w:eastAsia="Calibri" w:hAnsi="Calibri" w:cs="Calibri"/>
-          <w:bCs/>
-          <w:sz w:val="36"/>
-          <w:szCs w:val="36"/>
-        </w:rPr>
-        <w:t>τράπουλα</w:t>
+        <w:t>διαθέτει</w:t>
+      </w:r>
+      <w:r>
+        <w:rPr>
+          <w:rFonts w:ascii="Calibri" w:eastAsia="Calibri" w:hAnsi="Calibri" w:cs="Calibri"/>
+          <w:bCs/>
+          <w:sz w:val="36"/>
+          <w:szCs w:val="36"/>
+        </w:rPr>
+        <w:t xml:space="preserve"> μια </w:t>
+      </w:r>
+      <w:r>
+        <w:rPr>
+          <w:rFonts w:ascii="Calibri" w:eastAsia="Calibri" w:hAnsi="Calibri" w:cs="Calibri"/>
+          <w:bCs/>
+          <w:sz w:val="36"/>
+          <w:szCs w:val="36"/>
+        </w:rPr>
+        <w:t>λίστα</w:t>
+      </w:r>
+      <w:r>
+        <w:rPr>
+          <w:rFonts w:ascii="Calibri" w:eastAsia="Calibri" w:hAnsi="Calibri" w:cs="Calibri"/>
+          <w:bCs/>
+          <w:sz w:val="36"/>
+          <w:szCs w:val="36"/>
+        </w:rPr>
+        <w:t xml:space="preserve"> με </w:t>
+      </w:r>
+      <w:r>
+        <w:rPr>
+          <w:rFonts w:ascii="Calibri" w:eastAsia="Calibri" w:hAnsi="Calibri" w:cs="Calibri"/>
+          <w:bCs/>
+          <w:sz w:val="36"/>
+          <w:szCs w:val="36"/>
+        </w:rPr>
+        <w:t>όλες</w:t>
+      </w:r>
+      <w:r>
+        <w:rPr>
+          <w:rFonts w:ascii="Calibri" w:eastAsia="Calibri" w:hAnsi="Calibri" w:cs="Calibri"/>
+          <w:bCs/>
+          <w:sz w:val="36"/>
+          <w:szCs w:val="36"/>
+        </w:rPr>
+        <w:t xml:space="preserve"> τις </w:t>
+      </w:r>
+      <w:r>
+        <w:rPr>
+          <w:rFonts w:ascii="Calibri" w:eastAsia="Calibri" w:hAnsi="Calibri" w:cs="Calibri"/>
+          <w:bCs/>
+          <w:sz w:val="36"/>
+          <w:szCs w:val="36"/>
+        </w:rPr>
+        <w:t>ομάδες</w:t>
       </w:r>
       <w:r>
         <w:rPr>
@@ -876,61 +951,7 @@
           <w:sz w:val="36"/>
           <w:szCs w:val="36"/>
         </w:rPr>
-        <w:t>διαθέτει</w:t>
-      </w:r>
-      <w:r>
-        <w:rPr>
-          <w:rFonts w:ascii="Calibri" w:eastAsia="Calibri" w:hAnsi="Calibri" w:cs="Calibri"/>
-          <w:bCs/>
-          <w:sz w:val="36"/>
-          <w:szCs w:val="36"/>
-        </w:rPr>
-        <w:t xml:space="preserve"> μια </w:t>
-      </w:r>
-      <w:r>
-        <w:rPr>
-          <w:rFonts w:ascii="Calibri" w:eastAsia="Calibri" w:hAnsi="Calibri" w:cs="Calibri"/>
-          <w:bCs/>
-          <w:sz w:val="36"/>
-          <w:szCs w:val="36"/>
-        </w:rPr>
-        <w:t>λίστα</w:t>
-      </w:r>
-      <w:r>
-        <w:rPr>
-          <w:rFonts w:ascii="Calibri" w:eastAsia="Calibri" w:hAnsi="Calibri" w:cs="Calibri"/>
-          <w:bCs/>
-          <w:sz w:val="36"/>
-          <w:szCs w:val="36"/>
-        </w:rPr>
-        <w:t xml:space="preserve"> με </w:t>
-      </w:r>
-      <w:r>
-        <w:rPr>
-          <w:rFonts w:ascii="Calibri" w:eastAsia="Calibri" w:hAnsi="Calibri" w:cs="Calibri"/>
-          <w:bCs/>
-          <w:sz w:val="36"/>
-          <w:szCs w:val="36"/>
-        </w:rPr>
-        <w:t>όλες</w:t>
-      </w:r>
-      <w:r>
-        <w:rPr>
-          <w:rFonts w:ascii="Calibri" w:eastAsia="Calibri" w:hAnsi="Calibri" w:cs="Calibri"/>
-          <w:bCs/>
-          <w:sz w:val="36"/>
-          <w:szCs w:val="36"/>
-        </w:rPr>
-        <w:t xml:space="preserve"> τις </w:t>
-      </w:r>
-      <w:r>
-        <w:rPr>
-          <w:rFonts w:ascii="Calibri" w:eastAsia="Calibri" w:hAnsi="Calibri" w:cs="Calibri"/>
-          <w:bCs/>
-          <w:sz w:val="36"/>
-          <w:szCs w:val="36"/>
-        </w:rPr>
-        <w:t>ομάδες</w:t>
+        <w:t>καρτών</w:t>
       </w:r>
       <w:r>
         <w:rPr>
@@ -948,6 +969,60 @@
           <w:sz w:val="36"/>
           <w:szCs w:val="36"/>
         </w:rPr>
+        <w:t>καθώς</w:t>
+      </w:r>
+      <w:r>
+        <w:rPr>
+          <w:rFonts w:ascii="Calibri" w:eastAsia="Calibri" w:hAnsi="Calibri" w:cs="Calibri"/>
+          <w:bCs/>
+          <w:sz w:val="36"/>
+          <w:szCs w:val="36"/>
+        </w:rPr>
+        <w:t xml:space="preserve"> και τον </w:t>
+      </w:r>
+      <w:r>
+        <w:rPr>
+          <w:rFonts w:ascii="Calibri" w:eastAsia="Calibri" w:hAnsi="Calibri" w:cs="Calibri"/>
+          <w:bCs/>
+          <w:sz w:val="36"/>
+          <w:szCs w:val="36"/>
+        </w:rPr>
+        <w:t>συνολικό</w:t>
+      </w:r>
+      <w:r>
+        <w:rPr>
+          <w:rFonts w:ascii="Calibri" w:eastAsia="Calibri" w:hAnsi="Calibri" w:cs="Calibri"/>
+          <w:bCs/>
+          <w:sz w:val="36"/>
+          <w:szCs w:val="36"/>
+        </w:rPr>
+        <w:t xml:space="preserve"> </w:t>
+      </w:r>
+      <w:r>
+        <w:rPr>
+          <w:rFonts w:ascii="Calibri" w:eastAsia="Calibri" w:hAnsi="Calibri" w:cs="Calibri"/>
+          <w:bCs/>
+          <w:sz w:val="36"/>
+          <w:szCs w:val="36"/>
+        </w:rPr>
+        <w:t>αριθμό</w:t>
+      </w:r>
+      <w:r>
+        <w:rPr>
+          <w:rFonts w:ascii="Calibri" w:eastAsia="Calibri" w:hAnsi="Calibri" w:cs="Calibri"/>
+          <w:bCs/>
+          <w:sz w:val="36"/>
+          <w:szCs w:val="36"/>
+        </w:rPr>
+        <w:t xml:space="preserve"> </w:t>
+      </w:r>
+      <w:r>
+        <w:rPr>
+          <w:rFonts w:ascii="Calibri" w:eastAsia="Calibri" w:hAnsi="Calibri" w:cs="Calibri"/>
+          <w:bCs/>
+          <w:sz w:val="36"/>
+          <w:szCs w:val="36"/>
+        </w:rPr>
         <w:t>καρτών</w:t>
       </w:r>
       <w:r>
@@ -957,6 +1032,63 @@
           <w:sz w:val="36"/>
           <w:szCs w:val="36"/>
         </w:rPr>
+        <w:t xml:space="preserve"> και </w:t>
+      </w:r>
+      <w:r>
+        <w:rPr>
+          <w:rFonts w:ascii="Calibri" w:eastAsia="Calibri" w:hAnsi="Calibri" w:cs="Calibri"/>
+          <w:bCs/>
+          <w:sz w:val="36"/>
+          <w:szCs w:val="36"/>
+        </w:rPr>
+        <w:t>ομάδων</w:t>
+      </w:r>
+      <w:r>
+        <w:rPr>
+          <w:rFonts w:ascii="Calibri" w:eastAsia="Calibri" w:hAnsi="Calibri" w:cs="Calibri"/>
+          <w:bCs/>
+          <w:sz w:val="36"/>
+          <w:szCs w:val="36"/>
+        </w:rPr>
+        <w:t>.</w:t>
+      </w:r>
+    </w:p>
+    <w:p>
+      <w:pPr>
+        <w:spacing w:after="200" w:line="276" w:lineRule="auto"/>
+        <w:rPr>
+          <w:rFonts w:ascii="Calibri" w:eastAsia="Calibri" w:hAnsi="Calibri" w:cs="Calibri"/>
+          <w:bCs/>
+          <w:sz w:val="36"/>
+          <w:szCs w:val="36"/>
+        </w:rPr>
+      </w:pPr>
+      <w:r>
+        <w:rPr>
+          <w:rFonts w:ascii="Calibri" w:eastAsia="Calibri" w:hAnsi="Calibri" w:cs="Calibri"/>
+          <w:b/>
+          <w:sz w:val="36"/>
+          <w:szCs w:val="36"/>
+          <w:lang w:val="en-US"/>
+        </w:rPr>
+        <w:t>CardDealer</w:t>
+      </w:r>
+      <w:r>
+        <w:rPr>
+          <w:rFonts w:ascii="Calibri" w:eastAsia="Calibri" w:hAnsi="Calibri" w:cs="Calibri"/>
+          <w:b/>
+          <w:sz w:val="36"/>
+          <w:szCs w:val="36"/>
+        </w:rPr>
+        <w:t xml:space="preserve"> : </w:t>
+      </w:r>
+      <w:r>
+        <w:rPr>
+          <w:rFonts w:ascii="Calibri" w:eastAsia="Calibri" w:hAnsi="Calibri" w:cs="Calibri"/>
+          <w:bCs/>
+          <w:sz w:val="36"/>
+          <w:szCs w:val="36"/>
+        </w:rPr>
         <w:t xml:space="preserve"> </w:t>
       </w:r>
       <w:r>
@@ -966,174 +1098,64 @@
           <w:sz w:val="36"/>
           <w:szCs w:val="36"/>
         </w:rPr>
-        <w:t>καθώς</w:t>
-      </w:r>
-      <w:r>
-        <w:rPr>
-          <w:rFonts w:ascii="Calibri" w:eastAsia="Calibri" w:hAnsi="Calibri" w:cs="Calibri"/>
-          <w:bCs/>
-          <w:sz w:val="36"/>
-          <w:szCs w:val="36"/>
-        </w:rPr>
-        <w:t xml:space="preserve"> και τον </w:t>
-      </w:r>
-      <w:r>
-        <w:rPr>
-          <w:rFonts w:ascii="Calibri" w:eastAsia="Calibri" w:hAnsi="Calibri" w:cs="Calibri"/>
-          <w:bCs/>
-          <w:sz w:val="36"/>
-          <w:szCs w:val="36"/>
-        </w:rPr>
-        <w:t>συνολικό</w:t>
-      </w:r>
-      <w:r>
-        <w:rPr>
-          <w:rFonts w:ascii="Calibri" w:eastAsia="Calibri" w:hAnsi="Calibri" w:cs="Calibri"/>
-          <w:bCs/>
-          <w:sz w:val="36"/>
-          <w:szCs w:val="36"/>
+        <w:t>ο διαχειριστής της τράπουλας διαθέτει την τράπουλα και μεθόδους για την διαχείριση της. Στην αρχή του παιχνιδιού ζητά πληροφορίες για την κατασκευή της προπουλάς. Κατά την διάρκεια του παιχνιδιού ζητάει κινήσεις από τους παίκτες.</w:t>
+      </w:r>
+    </w:p>
+    <w:p>
+      <w:pPr>
+        <w:spacing w:after="200" w:line="276" w:lineRule="auto"/>
+        <w:rPr>
+          <w:rFonts w:ascii="Calibri" w:eastAsia="Calibri" w:hAnsi="Calibri" w:cs="Calibri"/>
+          <w:bCs/>
+          <w:sz w:val="36"/>
+          <w:szCs w:val="36"/>
+        </w:rPr>
+      </w:pPr>
+    </w:p>
+    <w:p>
+      <w:pPr>
+        <w:spacing w:after="200" w:line="276" w:lineRule="auto"/>
+        <w:rPr>
+          <w:rFonts w:ascii="Calibri" w:eastAsia="Calibri" w:hAnsi="Calibri" w:cs="Calibri"/>
+          <w:bCs/>
+          <w:sz w:val="36"/>
+          <w:szCs w:val="36"/>
+        </w:rPr>
+      </w:pPr>
+    </w:p>
+    <w:p>
+      <w:pPr>
+        <w:spacing w:after="200" w:line="276" w:lineRule="auto"/>
+        <w:rPr>
+          <w:rFonts w:ascii="Calibri" w:eastAsia="Calibri" w:hAnsi="Calibri" w:cs="Calibri"/>
+          <w:bCs/>
+          <w:sz w:val="36"/>
+          <w:szCs w:val="36"/>
+          <w:u w:val="single"/>
+        </w:rPr>
+      </w:pPr>
+      <w:r>
+        <w:rPr>
+          <w:rFonts w:ascii="Calibri" w:eastAsia="Calibri" w:hAnsi="Calibri" w:cs="Calibri"/>
+          <w:b/>
+          <w:sz w:val="36"/>
+          <w:szCs w:val="36"/>
+          <w:u w:val="single"/>
+        </w:rPr>
+        <w:lastRenderedPageBreak/>
+        <w:t>Υλοποίηση</w:t>
+      </w:r>
+      <w:r>
+        <w:rPr>
+          <w:rFonts w:ascii="Calibri" w:eastAsia="Calibri" w:hAnsi="Calibri" w:cs="Calibri"/>
+          <w:bCs/>
+          <w:sz w:val="36"/>
+          <w:szCs w:val="36"/>
+          <w:u w:val="single"/>
         </w:rPr>
         <w:t xml:space="preserve"> </w:t>
       </w:r>
       <w:r>
-        <w:rPr>
-          <w:rFonts w:ascii="Calibri" w:eastAsia="Calibri" w:hAnsi="Calibri" w:cs="Calibri"/>
-          <w:bCs/>
-          <w:sz w:val="36"/>
-          <w:szCs w:val="36"/>
-        </w:rPr>
-        <w:t>αριθμό</w:t>
-      </w:r>
-      <w:r>
-        <w:rPr>
-          <w:rFonts w:ascii="Calibri" w:eastAsia="Calibri" w:hAnsi="Calibri" w:cs="Calibri"/>
-          <w:bCs/>
-          <w:sz w:val="36"/>
-          <w:szCs w:val="36"/>
-        </w:rPr>
-        <w:t xml:space="preserve"> </w:t>
-      </w:r>
-      <w:r>
-        <w:rPr>
-          <w:rFonts w:ascii="Calibri" w:eastAsia="Calibri" w:hAnsi="Calibri" w:cs="Calibri"/>
-          <w:bCs/>
-          <w:sz w:val="36"/>
-          <w:szCs w:val="36"/>
-        </w:rPr>
-        <w:t>καρτών</w:t>
-      </w:r>
-      <w:r>
-        <w:rPr>
-          <w:rFonts w:ascii="Calibri" w:eastAsia="Calibri" w:hAnsi="Calibri" w:cs="Calibri"/>
-          <w:bCs/>
-          <w:sz w:val="36"/>
-          <w:szCs w:val="36"/>
-        </w:rPr>
-        <w:t xml:space="preserve"> και </w:t>
-      </w:r>
-      <w:r>
-        <w:rPr>
-          <w:rFonts w:ascii="Calibri" w:eastAsia="Calibri" w:hAnsi="Calibri" w:cs="Calibri"/>
-          <w:bCs/>
-          <w:sz w:val="36"/>
-          <w:szCs w:val="36"/>
-        </w:rPr>
-        <w:t>ομάδων</w:t>
-      </w:r>
-      <w:r>
-        <w:rPr>
-          <w:rFonts w:ascii="Calibri" w:eastAsia="Calibri" w:hAnsi="Calibri" w:cs="Calibri"/>
-          <w:bCs/>
-          <w:sz w:val="36"/>
-          <w:szCs w:val="36"/>
-        </w:rPr>
-        <w:t>.</w:t>
-      </w:r>
-    </w:p>
-    <w:p>
-      <w:pPr>
-        <w:spacing w:after="200" w:line="276" w:lineRule="auto"/>
-        <w:rPr>
-          <w:rFonts w:ascii="Calibri" w:eastAsia="Calibri" w:hAnsi="Calibri" w:cs="Calibri"/>
-          <w:bCs/>
-          <w:sz w:val="36"/>
-          <w:szCs w:val="36"/>
-        </w:rPr>
-      </w:pPr>
-      <w:proofErr w:type="gramStart"/>
-      <w:r>
-        <w:rPr>
-          <w:rFonts w:ascii="Calibri" w:eastAsia="Calibri" w:hAnsi="Calibri" w:cs="Calibri"/>
-          <w:b/>
-          <w:sz w:val="36"/>
-          <w:szCs w:val="36"/>
-          <w:lang w:val="en-US"/>
-        </w:rPr>
-        <w:t>CardDealer</w:t>
-      </w:r>
-      <w:r>
-        <w:rPr>
-          <w:rFonts w:ascii="Calibri" w:eastAsia="Calibri" w:hAnsi="Calibri" w:cs="Calibri"/>
-          <w:b/>
-          <w:sz w:val="36"/>
-          <w:szCs w:val="36"/>
-        </w:rPr>
-        <w:t xml:space="preserve"> :</w:t>
-      </w:r>
-      <w:proofErr w:type="gramEnd"/>
-      <w:r>
-        <w:rPr>
-          <w:rFonts w:ascii="Calibri" w:eastAsia="Calibri" w:hAnsi="Calibri" w:cs="Calibri"/>
-          <w:b/>
-          <w:sz w:val="36"/>
-          <w:szCs w:val="36"/>
-        </w:rPr>
-        <w:t xml:space="preserve"> </w:t>
-      </w:r>
-      <w:r>
-        <w:rPr>
-          <w:rFonts w:ascii="Calibri" w:eastAsia="Calibri" w:hAnsi="Calibri" w:cs="Calibri"/>
-          <w:bCs/>
-          <w:sz w:val="36"/>
-          <w:szCs w:val="36"/>
-        </w:rPr>
-        <w:t xml:space="preserve"> </w:t>
-      </w:r>
-      <w:r>
-        <w:rPr>
-          <w:rFonts w:ascii="Calibri" w:eastAsia="Calibri" w:hAnsi="Calibri" w:cs="Calibri"/>
-          <w:bCs/>
-          <w:sz w:val="36"/>
-          <w:szCs w:val="36"/>
-        </w:rPr>
-        <w:t>ο διαχειριστής της τράπουλας διαθέτει την τράπουλα και μεθόδους για την διαχείριση της. Στην αρχή του παιχνιδιού ζητά πληροφορίες για την κατασκευή της προπουλάς. Κατά την διάρκεια του παιχνιδιού ζητάει κινήσεις από τους παίκτες.</w:t>
-      </w:r>
-    </w:p>
-    <w:p>
-      <w:pPr>
-        <w:spacing w:after="200" w:line="276" w:lineRule="auto"/>
-        <w:rPr>
-          <w:rFonts w:ascii="Calibri" w:eastAsia="Calibri" w:hAnsi="Calibri" w:cs="Calibri"/>
-          <w:bCs/>
-          <w:sz w:val="36"/>
-          <w:szCs w:val="36"/>
-        </w:rPr>
-      </w:pPr>
-    </w:p>
-    <w:p>
-      <w:pPr>
-        <w:spacing w:after="200" w:line="276" w:lineRule="auto"/>
-        <w:rPr>
-          <w:rFonts w:ascii="Calibri" w:eastAsia="Calibri" w:hAnsi="Calibri" w:cs="Calibri"/>
-          <w:bCs/>
-          <w:sz w:val="36"/>
-          <w:szCs w:val="36"/>
-        </w:rPr>
-      </w:pPr>
-    </w:p>
-    <w:p>
-      <w:pPr>
-        <w:spacing w:after="200" w:line="276" w:lineRule="auto"/>
         <w:rPr>
           <w:rFonts w:ascii="Calibri" w:eastAsia="Calibri" w:hAnsi="Calibri" w:cs="Calibri"/>
           <w:bCs/>
@@ -1142,27 +1164,17 @@
           <w:u w:val="single"/>
           <w:lang w:val="en-US"/>
         </w:rPr>
-      </w:pPr>
-      <w:r>
-        <w:rPr>
-          <w:rFonts w:ascii="Calibri" w:eastAsia="Calibri" w:hAnsi="Calibri" w:cs="Calibri"/>
-          <w:b/>
+        <w:t>AI</w:t>
+      </w:r>
+      <w:r>
+        <w:rPr>
+          <w:rFonts w:ascii="Calibri" w:eastAsia="Calibri" w:hAnsi="Calibri" w:cs="Calibri"/>
+          <w:bCs/>
           <w:sz w:val="36"/>
           <w:szCs w:val="36"/>
           <w:u w:val="single"/>
         </w:rPr>
-        <w:lastRenderedPageBreak/>
-        <w:t>Υλοποίηση</w:t>
-      </w:r>
-      <w:r>
-        <w:rPr>
-          <w:rFonts w:ascii="Calibri" w:eastAsia="Calibri" w:hAnsi="Calibri" w:cs="Calibri"/>
-          <w:bCs/>
-          <w:sz w:val="36"/>
-          <w:szCs w:val="36"/>
-          <w:u w:val="single"/>
-        </w:rPr>
-        <w:t xml:space="preserve"> </w:t>
+        <w:t xml:space="preserve"> (</w:t>
       </w:r>
       <w:r>
         <w:rPr>
@@ -1173,7 +1185,7 @@
           <w:u w:val="single"/>
           <w:lang w:val="en-US"/>
         </w:rPr>
-        <w:t>AI (Botaki)</w:t>
+        <w:t>Botaki</w:t>
       </w:r>
       <w:r>
         <w:rPr>
@@ -1182,21 +1194,39 @@
           <w:sz w:val="36"/>
           <w:szCs w:val="36"/>
           <w:u w:val="single"/>
+        </w:rPr>
+        <w:t xml:space="preserve">): </w:t>
+      </w:r>
+    </w:p>
+    <w:p>
+      <w:pPr>
+        <w:spacing w:after="200" w:line="276" w:lineRule="auto"/>
+        <w:rPr>
+          <w:rFonts w:ascii="Calibri" w:eastAsia="Calibri" w:hAnsi="Calibri" w:cs="Calibri"/>
+          <w:bCs/>
+          <w:sz w:val="36"/>
+          <w:szCs w:val="36"/>
+        </w:rPr>
+      </w:pPr>
+      <w:r>
+        <w:rPr>
+          <w:rFonts w:ascii="Calibri" w:eastAsia="Calibri" w:hAnsi="Calibri" w:cs="Calibri"/>
+          <w:bCs/>
+          <w:sz w:val="36"/>
+          <w:szCs w:val="36"/>
           <w:lang w:val="en-US"/>
         </w:rPr>
-        <w:t xml:space="preserve">: </w:t>
-      </w:r>
-    </w:p>
-    <w:p>
-      <w:pPr>
-        <w:spacing w:after="200" w:line="276" w:lineRule="auto"/>
-        <w:rPr>
-          <w:rFonts w:ascii="Calibri" w:eastAsia="Calibri" w:hAnsi="Calibri" w:cs="Calibri"/>
-          <w:bCs/>
-          <w:sz w:val="36"/>
-          <w:szCs w:val="36"/>
-        </w:rPr>
-      </w:pPr>
+        <w:t>To</w:t>
+      </w:r>
+      <w:r>
+        <w:rPr>
+          <w:rFonts w:ascii="Calibri" w:eastAsia="Calibri" w:hAnsi="Calibri" w:cs="Calibri"/>
+          <w:bCs/>
+          <w:sz w:val="36"/>
+          <w:szCs w:val="36"/>
+        </w:rPr>
+        <w:t xml:space="preserve"> </w:t>
+      </w:r>
       <w:r>
         <w:rPr>
           <w:rFonts w:ascii="Calibri" w:eastAsia="Calibri" w:hAnsi="Calibri" w:cs="Calibri"/>
@@ -1205,7 +1235,177 @@
           <w:szCs w:val="36"/>
           <w:lang w:val="en-US"/>
         </w:rPr>
-        <w:t>To</w:t>
+        <w:t>Botaki</w:t>
+      </w:r>
+      <w:r>
+        <w:rPr>
+          <w:rFonts w:ascii="Calibri" w:eastAsia="Calibri" w:hAnsi="Calibri" w:cs="Calibri"/>
+          <w:bCs/>
+          <w:sz w:val="36"/>
+          <w:szCs w:val="36"/>
+        </w:rPr>
+        <w:t xml:space="preserve"> σε κάθε γύρο δέχεται την κατάσταση της τράπουλας και υπολογίζει την βέλτιστη κίνηση</w:t>
+      </w:r>
+      <w:r>
+        <w:rPr>
+          <w:rFonts w:ascii="Calibri" w:eastAsia="Calibri" w:hAnsi="Calibri" w:cs="Calibri"/>
+          <w:bCs/>
+          <w:sz w:val="36"/>
+          <w:szCs w:val="36"/>
+        </w:rPr>
+        <w:t xml:space="preserve"> με τον αλγόριθμο </w:t>
+      </w:r>
+      <w:r>
+        <w:rPr>
+          <w:rFonts w:ascii="Calibri" w:eastAsia="Calibri" w:hAnsi="Calibri" w:cs="Calibri"/>
+          <w:bCs/>
+          <w:sz w:val="36"/>
+          <w:szCs w:val="36"/>
+          <w:lang w:val="en-US"/>
+        </w:rPr>
+        <w:t>Mini</w:t>
+      </w:r>
+      <w:r>
+        <w:rPr>
+          <w:rFonts w:ascii="Calibri" w:eastAsia="Calibri" w:hAnsi="Calibri" w:cs="Calibri"/>
+          <w:bCs/>
+          <w:sz w:val="36"/>
+          <w:szCs w:val="36"/>
+        </w:rPr>
+        <w:t>-</w:t>
+      </w:r>
+      <w:r>
+        <w:rPr>
+          <w:rFonts w:ascii="Calibri" w:eastAsia="Calibri" w:hAnsi="Calibri" w:cs="Calibri"/>
+          <w:bCs/>
+          <w:sz w:val="36"/>
+          <w:szCs w:val="36"/>
+          <w:lang w:val="en-US"/>
+        </w:rPr>
+        <w:t>Max</w:t>
+      </w:r>
+      <w:r>
+        <w:rPr>
+          <w:rFonts w:ascii="Calibri" w:eastAsia="Calibri" w:hAnsi="Calibri" w:cs="Calibri"/>
+          <w:bCs/>
+          <w:sz w:val="36"/>
+          <w:szCs w:val="36"/>
+        </w:rPr>
+        <w:t>.</w:t>
+      </w:r>
+    </w:p>
+    <w:p>
+      <w:pPr>
+        <w:spacing w:after="200" w:line="276" w:lineRule="auto"/>
+        <w:rPr>
+          <w:rFonts w:ascii="Calibri" w:eastAsia="Calibri" w:hAnsi="Calibri" w:cs="Calibri"/>
+          <w:bCs/>
+          <w:sz w:val="36"/>
+          <w:szCs w:val="36"/>
+        </w:rPr>
+      </w:pPr>
+    </w:p>
+    <w:p>
+      <w:pPr>
+        <w:spacing w:after="200" w:line="276" w:lineRule="auto"/>
+        <w:rPr>
+          <w:rFonts w:ascii="Calibri" w:eastAsia="Calibri" w:hAnsi="Calibri" w:cs="Calibri"/>
+          <w:bCs/>
+          <w:sz w:val="36"/>
+          <w:szCs w:val="36"/>
+          <w:u w:val="single"/>
+        </w:rPr>
+      </w:pPr>
+      <w:r>
+        <w:rPr>
+          <w:rFonts w:ascii="Calibri" w:eastAsia="Calibri" w:hAnsi="Calibri" w:cs="Calibri"/>
+          <w:bCs/>
+          <w:sz w:val="36"/>
+          <w:szCs w:val="36"/>
+          <w:u w:val="single"/>
+        </w:rPr>
+        <w:t>Σημαντικότερες μέθοδοι:</w:t>
+      </w:r>
+    </w:p>
+    <w:p>
+      <w:pPr>
+        <w:spacing w:after="200" w:line="276" w:lineRule="auto"/>
+        <w:rPr>
+          <w:rFonts w:ascii="Calibri" w:eastAsia="Calibri" w:hAnsi="Calibri" w:cs="Calibri"/>
+          <w:bCs/>
+          <w:sz w:val="36"/>
+          <w:szCs w:val="36"/>
+        </w:rPr>
+      </w:pPr>
+      <w:proofErr w:type="spellStart"/>
+      <w:r>
+        <w:rPr>
+          <w:rFonts w:ascii="Calibri" w:eastAsia="Calibri" w:hAnsi="Calibri" w:cs="Calibri"/>
+          <w:b/>
+          <w:sz w:val="36"/>
+          <w:szCs w:val="36"/>
+          <w:lang w:val="en-US"/>
+        </w:rPr>
+        <w:t>findBestMoveWithMinimax</w:t>
+      </w:r>
+      <w:proofErr w:type="spellEnd"/>
+      <w:r>
+        <w:rPr>
+          <w:rFonts w:ascii="Calibri" w:eastAsia="Calibri" w:hAnsi="Calibri" w:cs="Calibri"/>
+          <w:b/>
+          <w:sz w:val="36"/>
+          <w:szCs w:val="36"/>
+        </w:rPr>
+        <w:t xml:space="preserve">() : </w:t>
+      </w:r>
+      <w:r>
+        <w:rPr>
+          <w:rFonts w:ascii="Calibri" w:eastAsia="Calibri" w:hAnsi="Calibri" w:cs="Calibri"/>
+          <w:bCs/>
+          <w:sz w:val="36"/>
+          <w:szCs w:val="36"/>
+        </w:rPr>
+        <w:t xml:space="preserve">δέχεται το δέντρο του παιγνίου και εφαρμόζει  τον αλγόριθμο </w:t>
+      </w:r>
+      <w:proofErr w:type="spellStart"/>
+      <w:r>
+        <w:rPr>
+          <w:rFonts w:ascii="Calibri" w:eastAsia="Calibri" w:hAnsi="Calibri" w:cs="Calibri"/>
+          <w:bCs/>
+          <w:sz w:val="36"/>
+          <w:szCs w:val="36"/>
+          <w:lang w:val="en-US"/>
+        </w:rPr>
+        <w:t>MiniMax</w:t>
+      </w:r>
+      <w:proofErr w:type="spellEnd"/>
+      <w:r>
+        <w:rPr>
+          <w:rFonts w:ascii="Calibri" w:eastAsia="Calibri" w:hAnsi="Calibri" w:cs="Calibri"/>
+          <w:bCs/>
+          <w:sz w:val="36"/>
+          <w:szCs w:val="36"/>
+        </w:rPr>
+        <w:t xml:space="preserve">. </w:t>
+      </w:r>
+      <w:r>
+        <w:rPr>
+          <w:rFonts w:ascii="Calibri" w:eastAsia="Calibri" w:hAnsi="Calibri" w:cs="Calibri"/>
+          <w:bCs/>
+          <w:sz w:val="36"/>
+          <w:szCs w:val="36"/>
+        </w:rPr>
+        <w:t xml:space="preserve">Μετά την εκτέλεση του ο κόμβος </w:t>
+      </w:r>
+      <w:r>
+        <w:rPr>
+          <w:rFonts w:ascii="Calibri" w:eastAsia="Calibri" w:hAnsi="Calibri" w:cs="Calibri"/>
+          <w:bCs/>
+          <w:sz w:val="36"/>
+          <w:szCs w:val="36"/>
+          <w:lang w:val="en-US"/>
+        </w:rPr>
+        <w:t>root</w:t>
       </w:r>
       <w:r>
         <w:rPr>
@@ -1222,19 +1422,48 @@
           <w:bCs/>
           <w:sz w:val="36"/>
           <w:szCs w:val="36"/>
+        </w:rPr>
+        <w:t xml:space="preserve">γνωρίζει το </w:t>
+      </w:r>
+      <w:r>
+        <w:rPr>
+          <w:rFonts w:ascii="Calibri" w:eastAsia="Calibri" w:hAnsi="Calibri" w:cs="Calibri"/>
+          <w:bCs/>
+          <w:sz w:val="36"/>
+          <w:szCs w:val="36"/>
           <w:lang w:val="en-US"/>
         </w:rPr>
-        <w:t>Botaki</w:t>
-      </w:r>
-      <w:r>
-        <w:rPr>
-          <w:rFonts w:ascii="Calibri" w:eastAsia="Calibri" w:hAnsi="Calibri" w:cs="Calibri"/>
-          <w:bCs/>
-          <w:sz w:val="36"/>
-          <w:szCs w:val="36"/>
-        </w:rPr>
-        <w:t xml:space="preserve"> σε κάθε γύρο δέχεται την κατάσταση της τράπουλας και υπολογίζει την βέλτιστη κίνηση.</w:t>
-      </w:r>
+        <w:t>score</w:t>
+      </w:r>
+      <w:r>
+        <w:rPr>
+          <w:rFonts w:ascii="Calibri" w:eastAsia="Calibri" w:hAnsi="Calibri" w:cs="Calibri"/>
+          <w:bCs/>
+          <w:sz w:val="36"/>
+          <w:szCs w:val="36"/>
+        </w:rPr>
+        <w:t xml:space="preserve"> </w:t>
+      </w:r>
+      <w:r>
+        <w:rPr>
+          <w:rFonts w:ascii="Calibri" w:eastAsia="Calibri" w:hAnsi="Calibri" w:cs="Calibri"/>
+          <w:bCs/>
+          <w:sz w:val="36"/>
+          <w:szCs w:val="36"/>
+        </w:rPr>
+        <w:t xml:space="preserve">του παιδιού που πρέπει να  επιλέξει , δηλαδή την καλύτερη επόμενη κίνηση. </w:t>
+      </w:r>
+    </w:p>
+    <w:p>
+      <w:pPr>
+        <w:spacing w:after="200" w:line="276" w:lineRule="auto"/>
+        <w:rPr>
+          <w:rFonts w:ascii="Calibri" w:eastAsia="Calibri" w:hAnsi="Calibri" w:cs="Calibri"/>
+          <w:bCs/>
+          <w:sz w:val="36"/>
+          <w:szCs w:val="36"/>
+        </w:rPr>
+      </w:pPr>
     </w:p>
     <w:p>
       <w:pPr>
@@ -1341,6 +1570,7 @@
           <w:b/>
           <w:sz w:val="48"/>
         </w:rPr>
+        <w:lastRenderedPageBreak/>
         <w:t>Τεχνητή Νοημοσύνη - Εργασία</w:t>
       </w:r>
     </w:p>
@@ -1433,15 +1663,7 @@
           <w:rFonts w:ascii="Calibri" w:eastAsia="Calibri" w:hAnsi="Calibri" w:cs="Calibri"/>
           <w:sz w:val="44"/>
         </w:rPr>
-        <w:t xml:space="preserve">. Όποιος βγάλει το τελευταίο φύλλο από την τελευταία ομάδα νικάει. Η υλοποίηση έχει </w:t>
-      </w:r>
-      <w:r>
-        <w:rPr>
-          <w:rFonts w:ascii="Calibri" w:eastAsia="Calibri" w:hAnsi="Calibri" w:cs="Calibri"/>
-          <w:sz w:val="44"/>
-        </w:rPr>
-        <w:lastRenderedPageBreak/>
-        <w:t>πραγματοποιηθεί δημιουργώντας συνολικά 7 κλάσεις.</w:t>
+        <w:t>. Όποιος βγάλει το τελευταίο φύλλο από την τελευταία ομάδα νικάει. Η υλοποίηση έχει πραγματοποιηθεί δημιουργώντας συνολικά 7 κλάσεις.</w:t>
       </w:r>
     </w:p>
     <w:p>
@@ -1699,7 +1921,17 @@
           <w:color w:val="000000" w:themeColor="text1"/>
           <w:sz w:val="44"/>
         </w:rPr>
-        <w:t>Η CardGroup κρατάει πληροφορίες για την κάθε στοίβα και συγκεκριμένα τα φύλλα της και ποιος είναι ο μέγιστος αριθμός φύλλων που μπορούμε να αφαιρέσουμε από μια στοίβα.</w:t>
+        <w:t xml:space="preserve">Η CardGroup κρατάει πληροφορίες για την κάθε στοίβα και συγκεκριμένα τα φύλλα της και </w:t>
+      </w:r>
+      <w:r>
+        <w:rPr>
+          <w:rFonts w:ascii="Calibri" w:eastAsia="Calibri" w:hAnsi="Calibri" w:cs="Calibri"/>
+          <w:b/>
+          <w:color w:val="000000" w:themeColor="text1"/>
+          <w:sz w:val="44"/>
+        </w:rPr>
+        <w:lastRenderedPageBreak/>
+        <w:t>ποιος είναι ο μέγιστος αριθμός φύλλων που μπορούμε να αφαιρέσουμε από μια στοίβα.</w:t>
       </w:r>
     </w:p>
     <w:p>
@@ -1792,7 +2024,6 @@
           <w:color w:val="000000" w:themeColor="text1"/>
           <w:sz w:val="44"/>
         </w:rPr>
-        <w:lastRenderedPageBreak/>
         <w:t>addCards</w:t>
       </w:r>
       <w:proofErr w:type="spellEnd"/>
@@ -2040,6 +2271,7 @@
           <w:color w:val="000000" w:themeColor="text1"/>
           <w:sz w:val="44"/>
         </w:rPr>
+        <w:lastRenderedPageBreak/>
         <w:t>checkCards</w:t>
       </w:r>
       <w:proofErr w:type="spellEnd"/>
@@ -2134,7 +2366,6 @@
           <w:sz w:val="44"/>
           <w:u w:val="single"/>
         </w:rPr>
-        <w:lastRenderedPageBreak/>
         <w:t>Player</w:t>
       </w:r>
       <w:r>
@@ -2400,6 +2631,7 @@
           <w:color w:val="000000" w:themeColor="text1"/>
           <w:sz w:val="44"/>
         </w:rPr>
+        <w:lastRenderedPageBreak/>
         <w:t>createChildren</w:t>
       </w:r>
       <w:proofErr w:type="spellEnd"/>
@@ -2534,7 +2766,6 @@
           <w:color w:val="000000" w:themeColor="text1"/>
           <w:sz w:val="44"/>
         </w:rPr>
-        <w:lastRenderedPageBreak/>
         <w:t>calculateBestMove</w:t>
       </w:r>
       <w:proofErr w:type="spellEnd"/>
@@ -2847,6 +3078,7 @@
           <w:color w:val="000000" w:themeColor="text1"/>
           <w:sz w:val="44"/>
         </w:rPr>
+        <w:lastRenderedPageBreak/>
         <w:t xml:space="preserve"> Η ιδέα του </w:t>
       </w:r>
       <w:proofErr w:type="spellStart"/>
@@ -2928,7 +3160,6 @@
           <w:color w:val="000000" w:themeColor="text1"/>
           <w:sz w:val="44"/>
         </w:rPr>
-        <w:lastRenderedPageBreak/>
         <w:t>μαξ</w:t>
       </w:r>
       <w:proofErr w:type="spellEnd"/>
@@ -3635,6 +3866,7 @@
     <w:lsdException w:name="HTML Sample" w:semiHidden="1" w:unhideWhenUsed="1"/>
     <w:lsdException w:name="HTML Typewriter" w:semiHidden="1" w:unhideWhenUsed="1"/>
     <w:lsdException w:name="HTML Variable" w:semiHidden="1" w:unhideWhenUsed="1"/>
+    <w:lsdException w:name="Normal Table" w:semiHidden="1" w:unhideWhenUsed="1"/>
     <w:lsdException w:name="annotation subject" w:semiHidden="1" w:unhideWhenUsed="1"/>
     <w:lsdException w:name="No List" w:semiHidden="1" w:unhideWhenUsed="1"/>
     <w:lsdException w:name="Outline List 1" w:semiHidden="1" w:unhideWhenUsed="1"/>
@@ -3677,8 +3909,11 @@
     <w:lsdException w:name="Table Contemporary" w:semiHidden="1" w:unhideWhenUsed="1"/>
     <w:lsdException w:name="Table Elegant" w:semiHidden="1" w:unhideWhenUsed="1"/>
     <w:lsdException w:name="Table Professional" w:semiHidden="1" w:unhideWhenUsed="1"/>
+    <w:lsdException w:name="Table Subtle 1" w:semiHidden="1" w:unhideWhenUsed="1"/>
     <w:lsdException w:name="Table Subtle 2" w:semiHidden="1" w:unhideWhenUsed="1"/>
     <w:lsdException w:name="Table Web 1" w:semiHidden="1" w:unhideWhenUsed="1"/>
+    <w:lsdException w:name="Table Web 2" w:semiHidden="1" w:unhideWhenUsed="1"/>
+    <w:lsdException w:name="Table Web 3" w:semiHidden="1" w:unhideWhenUsed="1"/>
     <w:lsdException w:name="Balloon Text" w:semiHidden="1" w:unhideWhenUsed="1"/>
     <w:lsdException w:name="Table Grid" w:uiPriority="39"/>
     <w:lsdException w:name="Table Theme" w:semiHidden="1" w:unhideWhenUsed="1"/>

</xml_diff>